<commit_message>
Messung durchgeführt, Messprotokoll angefangen
</commit_message>
<xml_diff>
--- a/Messprotokoll_Vorlage.docx
+++ b/Messprotokoll_Vorlage.docx
@@ -15,7 +15,21 @@
           <w:b/>
           <w:sz w:val="32"/>
         </w:rPr>
-        <w:t xml:space="preserve">Versuch 1 </w:t>
+        <w:t>Messung 2</w:t>
+      </w:r>
+      <w:r>
+        <w:rPr>
+          <w:b/>
+          <w:sz w:val="32"/>
+        </w:rPr>
+        <w:t xml:space="preserve"> </w:t>
+      </w:r>
+      <w:r>
+        <w:rPr>
+          <w:b/>
+          <w:sz w:val="32"/>
+        </w:rPr>
+        <w:t xml:space="preserve">Energiemessung </w:t>
       </w:r>
       <w:proofErr w:type="spellStart"/>
       <w:r>
@@ -26,13 +40,6 @@
         <w:t>Harvester</w:t>
       </w:r>
       <w:proofErr w:type="spellEnd"/>
-      <w:r>
-        <w:rPr>
-          <w:b/>
-          <w:sz w:val="32"/>
-        </w:rPr>
-        <w:t xml:space="preserve"> Ausgang Kondensator</w:t>
-      </w:r>
     </w:p>
     <w:p>
       <w:r>
@@ -41,6 +48,9 @@
       <w:r>
         <w:br/>
         <w:t>Messdatum:</w:t>
+      </w:r>
+      <w:r>
+        <w:t xml:space="preserve"> </w:t>
       </w:r>
       <w:bookmarkStart w:id="0" w:name="_GoBack"/>
       <w:bookmarkEnd w:id="0"/>

</xml_diff>